<commit_message>
cambio menor editando las HU
</commit_message>
<xml_diff>
--- a/doc/01_Ingenieria/1.1_Requisitos/04_HU.docx
+++ b/doc/01_Ingenieria/1.1_Requisitos/04_HU.docx
@@ -11,7 +11,6 @@
         </w:rPr>
       </w:pPr>
       <w:bookmarkStart w:id="0" w:name="__RefHeading__3530_508268592"/>
-      <w:bookmarkStart w:id="1" w:name="_GoBack"/>
       <w:r>
         <w:rPr>
           <w:rFonts w:ascii="Liberation Sans" w:hAnsi="Liberation Sans"/>
@@ -527,6 +526,38 @@
               </w:rPr>
               <w:t>Alexander</w:t>
             </w:r>
+            <w:r>
+              <w:rPr>
+                <w:rFonts w:cs="Arial"/>
+                <w:i/>
+                <w:iCs/>
+                <w:color w:val="000000"/>
+                <w:szCs w:val="22"/>
+              </w:rPr>
+              <w:t xml:space="preserve"> </w:t>
+            </w:r>
+            <w:proofErr w:type="spellStart"/>
+            <w:r>
+              <w:rPr>
+                <w:rFonts w:cs="Arial"/>
+                <w:i/>
+                <w:iCs/>
+                <w:color w:val="000000"/>
+                <w:szCs w:val="22"/>
+              </w:rPr>
+              <w:t>Avello</w:t>
+            </w:r>
+            <w:proofErr w:type="spellEnd"/>
+            <w:r>
+              <w:rPr>
+                <w:rFonts w:cs="Arial"/>
+                <w:i/>
+                <w:iCs/>
+                <w:color w:val="000000"/>
+                <w:szCs w:val="22"/>
+              </w:rPr>
+              <w:t xml:space="preserve"> Silverio</w:t>
+            </w:r>
           </w:p>
         </w:tc>
       </w:tr>
@@ -774,7 +805,17 @@
                 <w:iCs/>
                 <w:color w:val="000000"/>
               </w:rPr>
-              <w:t xml:space="preserve">El usuario busca la palabra a modificar si no se encuentra se toma como inserción se puede buscar otra palabra que sea sinónimo o parecida para coger datos de ella, también se buscara en textos para poner en contexto al lingüista que está editando. </w:t>
+              <w:t>El usuario busca la palabra a modificar si no se encuentra se toma como inserción se puede buscar otra palabra que sea sinónimo o parecida para coger datos de ella</w:t>
+            </w:r>
+            <w:bookmarkStart w:id="1" w:name="_GoBack"/>
+            <w:bookmarkEnd w:id="1"/>
+            <w:r>
+              <w:rPr>
+                <w:i/>
+                <w:iCs/>
+                <w:color w:val="000000"/>
+              </w:rPr>
+              <w:t xml:space="preserve">. </w:t>
             </w:r>
           </w:p>
         </w:tc>
@@ -913,7 +954,7 @@
                   <v:path o:extrusionok="f" gradientshapeok="t" o:connecttype="rect"/>
                   <o:lock v:ext="edit" aspectratio="t"/>
                 </v:shapetype>
-                <v:shape id="_x0000_i1025" type="#_x0000_t75" style="width:367.5pt;height:214.5pt">
+                <v:shape id="_x0000_i1025" type="#_x0000_t75" style="width:367.45pt;height:214.65pt">
                   <v:imagedata r:id="rId5" o:title="Interfaz de Edición"/>
                 </v:shape>
               </w:pict>
@@ -1109,7 +1150,6 @@
           </w:p>
         </w:tc>
       </w:tr>
-      <w:bookmarkEnd w:id="1"/>
     </w:tbl>
     <w:p/>
     <w:sectPr>

</xml_diff>